<commit_message>
ændet lidt i problemformuleringen, så den lyder bedre
</commit_message>
<xml_diff>
--- a/Projektformulering for WinePrep_1.11.docx
+++ b/Projektformulering for WinePrep_1.11.docx
@@ -18,27 +18,66 @@
     </w:p>
     <w:p>
       <w:r>
-        <w:t xml:space="preserve">Mange ældre har i dag svært ved at åbne deres vinflaske, da de ikke har den fornødne styrke. Derfor ville det være ideelt for dem, at have en løsning hvor åbningen af vinflaskerne bliver automatiseret. </w:t>
-      </w:r>
-    </w:p>
-    <w:p>
-      <w:r>
-        <w:t>For at få den optimale oplevelse ud af en vin, skal den iltes i tide før den nydes. Iltningstiden kan variere fra vin til vin, og derfor kan mange uerfarne vindrikkere have svært ved at ilte deres vin i korrekt. Nogle kan komme til at glemme at ilte vinen. Det kan derfor være nødvendigt at gøre dette for brugeren, således denne funktion også automatiseres.</w:t>
+        <w:t>Mange ældre har i dag svært ved at åbne deres vinflaske, da de ikke har den fornødne styrke</w:t>
+      </w:r>
+      <w:r>
+        <w:t xml:space="preserve"> til selv at trække korkproppen ud af vinflasken</w:t>
+      </w:r>
+      <w:r>
+        <w:t xml:space="preserve">. Derfor ville det være ideelt for dem, at have en løsning hvor åbningen af vinflaskerne bliver automatiseret. </w:t>
+      </w:r>
+    </w:p>
+    <w:p>
+      <w:r>
+        <w:t>For at få den optimale oplevelse ud af en vin, skal den</w:t>
+      </w:r>
+      <w:r>
+        <w:t xml:space="preserve"> åbnes rettidigt så den</w:t>
+      </w:r>
+      <w:r>
+        <w:t xml:space="preserve"> iltes før </w:t>
+      </w:r>
+      <w:r>
+        <w:t>indtagelse</w:t>
+      </w:r>
+      <w:r>
+        <w:t>. Iltningstiden kan variere fra vin til vin, og derfor kan mange uerfarne vindrikkere ha</w:t>
+      </w:r>
+      <w:r>
+        <w:t>ve svært ved at ilte deres vin</w:t>
+      </w:r>
+      <w:r>
+        <w:t xml:space="preserve"> korrekt. </w:t>
+      </w:r>
+      <w:r>
+        <w:t>Mange</w:t>
+      </w:r>
+      <w:r>
+        <w:t xml:space="preserve"> glemmer at åbne vinen i god tid, og opnår derfor ikke den optimale oplevelse. Det kan derfor være ideelt hvis denne proces også automatiseres</w:t>
+      </w:r>
+      <w:r>
+        <w:t>.</w:t>
       </w:r>
       <w:r>
         <w:t xml:space="preserve"> </w:t>
       </w:r>
       <w:r>
-        <w:t>Smagsoplevelsen kan ødelægges hvis den bliver serveret ved en forkert temperatur.</w:t>
-      </w:r>
-      <w:r>
-        <w:t xml:space="preserve"> Derfor kunne det være ideelt at kunne skabe det korrekte miljø for vinen.</w:t>
-      </w:r>
-    </w:p>
-    <w:p>
-      <w:r>
-        <w:t>Ved denne automatiserede proces kan der selvfølgelig opstå personskader. Derfor ville det være vigtigt med en sikkerhedsanordning der kan sikre en bruger imod personskade.</w:t>
-      </w:r>
+        <w:t>Smagsoplevelsen kan</w:t>
+      </w:r>
+      <w:r>
+        <w:t xml:space="preserve"> ligeledes hæmmes</w:t>
+      </w:r>
+      <w:r>
+        <w:t xml:space="preserve"> hvis den bliver serveret ved en forkert temperatur</w:t>
+      </w:r>
+      <w:r>
+        <w:t>, og det ville derfor være ønskeligt hvis man kunne måle vinens temperatur, og dermed sikre sig det</w:t>
+      </w:r>
+      <w:r>
+        <w:t xml:space="preserve"> korrekte miljø for vinen.</w:t>
+      </w:r>
+      <w:bookmarkStart w:id="0" w:name="_GoBack"/>
+      <w:bookmarkEnd w:id="0"/>
     </w:p>
     <w:p>
       <w:pPr>
@@ -92,7 +131,7 @@
         <w:t>aktu</w:t>
       </w:r>
       <w:r>
-        <w:t>rator</w:t>
+        <w:t>ator</w:t>
       </w:r>
       <w:proofErr w:type="spellEnd"/>
       <w:r>
@@ -401,8 +440,6 @@
       <w:r>
         <w:t>ommer ikke til at tilsluttes det danske el-net.</w:t>
       </w:r>
-      <w:bookmarkStart w:id="0" w:name="_GoBack"/>
-      <w:bookmarkEnd w:id="0"/>
     </w:p>
     <w:p>
       <w:pPr>
@@ -411,15 +448,14 @@
       <w:r>
         <w:rPr>
           <w:noProof/>
-          <w:color w:val="FF0000"/>
           <w:lang w:eastAsia="da-DK"/>
         </w:rPr>
         <w:lastRenderedPageBreak/>
         <w:drawing>
-          <wp:inline distT="0" distB="0" distL="0" distR="0" wp14:anchorId="78D93464" wp14:editId="3FBBE0AE">
-            <wp:extent cx="6120130" cy="3685540"/>
-            <wp:effectExtent l="0" t="0" r="0" b="0"/>
-            <wp:docPr id="1" name="Billede 1"/>
+          <wp:inline distT="0" distB="0" distL="0" distR="0">
+            <wp:extent cx="6120130" cy="2447925"/>
+            <wp:effectExtent l="0" t="0" r="0" b="9525"/>
+            <wp:docPr id="2" name="Billede 2"/>
             <wp:cNvGraphicFramePr>
               <a:graphicFrameLocks xmlns:a="http://schemas.openxmlformats.org/drawingml/2006/main" noChangeAspect="1"/>
             </wp:cNvGraphicFramePr>
@@ -427,11 +463,11 @@
               <a:graphicData uri="http://schemas.openxmlformats.org/drawingml/2006/picture">
                 <pic:pic xmlns:pic="http://schemas.openxmlformats.org/drawingml/2006/picture">
                   <pic:nvPicPr>
-                    <pic:cNvPr id="1" name="Semester projekt rigt billede.jpg"/>
+                    <pic:cNvPr id="2" name="rigt_billed.jpg"/>
                     <pic:cNvPicPr/>
                   </pic:nvPicPr>
                   <pic:blipFill>
-                    <a:blip r:embed="rId6">
+                    <a:blip r:embed="rId6" cstate="print">
                       <a:extLst>
                         <a:ext uri="{28A0092B-C50C-407E-A947-70E740481C1C}">
                           <a14:useLocalDpi xmlns:a14="http://schemas.microsoft.com/office/drawing/2010/main" val="0"/>
@@ -445,7 +481,7 @@
                   <pic:spPr>
                     <a:xfrm>
                       <a:off x="0" y="0"/>
-                      <a:ext cx="6120130" cy="3685540"/>
+                      <a:ext cx="6120130" cy="2447925"/>
                     </a:xfrm>
                     <a:prstGeom prst="rect">
                       <a:avLst/>
@@ -468,14 +504,27 @@
       <w:r>
         <w:t xml:space="preserve">Figur </w:t>
       </w:r>
-      <w:fldSimple w:instr=" SEQ Figur \* ARABIC ">
-        <w:r>
-          <w:rPr>
-            <w:noProof/>
-          </w:rPr>
-          <w:t>1</w:t>
-        </w:r>
-      </w:fldSimple>
+      <w:r>
+        <w:fldChar w:fldCharType="begin"/>
+      </w:r>
+      <w:r>
+        <w:instrText xml:space="preserve"> SEQ Figur \* ARABIC </w:instrText>
+      </w:r>
+      <w:r>
+        <w:fldChar w:fldCharType="separate"/>
+      </w:r>
+      <w:r>
+        <w:rPr>
+          <w:noProof/>
+        </w:rPr>
+        <w:t>1</w:t>
+      </w:r>
+      <w:r>
+        <w:rPr>
+          <w:noProof/>
+        </w:rPr>
+        <w:fldChar w:fldCharType="end"/>
+      </w:r>
       <w:r>
         <w:t xml:space="preserve"> - Rigt billede</w:t>
       </w:r>
@@ -629,7 +678,7 @@
       </w:pPr>
     </w:pPrDefault>
   </w:docDefaults>
-  <w:latentStyles w:defLockedState="0" w:defUIPriority="99" w:defSemiHidden="0" w:defUnhideWhenUsed="0" w:defQFormat="0" w:count="373">
+  <w:latentStyles w:defLockedState="0" w:defUIPriority="99" w:defSemiHidden="0" w:defUnhideWhenUsed="0" w:defQFormat="0" w:count="372">
     <w:lsdException w:name="Normal" w:uiPriority="0" w:qFormat="1"/>
     <w:lsdException w:name="heading 1" w:uiPriority="9" w:qFormat="1"/>
     <w:lsdException w:name="heading 2" w:semiHidden="1" w:uiPriority="9" w:unhideWhenUsed="1" w:qFormat="1"/>
@@ -1002,7 +1051,6 @@
     <w:lsdException w:name="List Table 6 Colorful Accent 6" w:uiPriority="51"/>
     <w:lsdException w:name="List Table 7 Colorful Accent 6" w:uiPriority="52"/>
     <w:lsdException w:name="Mention" w:semiHidden="1" w:unhideWhenUsed="1"/>
-    <w:lsdException w:name="Smart Hyperlink" w:semiHidden="1" w:unhideWhenUsed="1"/>
   </w:latentStyles>
   <w:style w:type="paragraph" w:default="1" w:styleId="Normal">
     <w:name w:val="Normal"/>
@@ -1403,7 +1451,7 @@
 </file>
 
 <file path=customXml/itemProps1.xml><?xml version="1.0" encoding="utf-8"?>
-<ds:datastoreItem xmlns:ds="http://schemas.openxmlformats.org/officeDocument/2006/customXml" ds:itemID="{528596C3-10FF-4F4F-AA3C-C1228597358B}">
+<ds:datastoreItem xmlns:ds="http://schemas.openxmlformats.org/officeDocument/2006/customXml" ds:itemID="{5FB74D9B-5B52-4F35-8569-EEB93601135D}">
   <ds:schemaRefs>
     <ds:schemaRef ds:uri="http://schemas.openxmlformats.org/officeDocument/2006/bibliography"/>
   </ds:schemaRefs>

</xml_diff>